<commit_message>
v9.01 pripravljena za test. Dodal "preveri flash off" operacijo.
</commit_message>
<xml_diff>
--- a/doc/Navodila za uporabo preizkuševalnika naprav MC 330 in MC 350.docx
+++ b/doc/Navodila za uporabo preizkuševalnika naprav MC 330 in MC 350.docx
@@ -16,10 +16,7 @@
         <w:t>preizkuševalni</w:t>
       </w:r>
       <w:r>
-        <w:t>k</w:t>
-      </w:r>
-      <w:r>
-        <w:t xml:space="preserve">a naprav MC 330 in MC 350 </w:t>
+        <w:t xml:space="preserve">ka naprav MC 330 in MC 350 </w:t>
       </w:r>
     </w:p>
     <w:p/>
@@ -113,10 +110,7 @@
         <w:t>preizkuševalni</w:t>
       </w:r>
       <w:r>
-        <w:t>k</w:t>
-      </w:r>
-      <w:r>
-        <w:t xml:space="preserve"> </w:t>
+        <w:t xml:space="preserve">k </w:t>
       </w:r>
       <w:r>
         <w:t>čaka</w:t>
@@ -192,10 +186,18 @@
         <w:t>samodejno</w:t>
       </w:r>
       <w:r>
-        <w:t xml:space="preserve"> zazna vstavljeno napravo in takoj začne s testom. </w:t>
-      </w:r>
-      <w:r>
-        <w:t xml:space="preserve">Odvisno od tipa testne naprave, ki smo jo izbrali na začetku, bo program </w:t>
+        <w:t xml:space="preserve"> zazna vstavljeno naprav</w:t>
+      </w:r>
+      <w:bookmarkStart w:id="0" w:name="_GoBack"/>
+      <w:bookmarkEnd w:id="0"/>
+      <w:r>
+        <w:t xml:space="preserve">o in takoj začne s testom. </w:t>
+      </w:r>
+      <w:r>
+        <w:t>Odvisno od tipa testne naprave,</w:t>
+      </w:r>
+      <w:r>
+        <w:t xml:space="preserve"> ki smo jo izbrali na začetku, bo program </w:t>
       </w:r>
       <w:r>
         <w:t>izvedel</w:t>
@@ -331,6 +333,53 @@
       <w:r>
         <w:rPr>
           <w:b/>
+          <w:bCs/>
+        </w:rPr>
+        <w:t xml:space="preserve">Preveri </w:t>
+      </w:r>
+      <w:proofErr w:type="spellStart"/>
+      <w:r>
+        <w:rPr>
+          <w:b/>
+          <w:bCs/>
+        </w:rPr>
+        <w:t>flash</w:t>
+      </w:r>
+      <w:proofErr w:type="spellEnd"/>
+      <w:r>
+        <w:rPr>
+          <w:b/>
+          <w:bCs/>
+        </w:rPr>
+        <w:t xml:space="preserve"> </w:t>
+      </w:r>
+      <w:proofErr w:type="spellStart"/>
+      <w:r>
+        <w:rPr>
+          <w:b/>
+          <w:bCs/>
+        </w:rPr>
+        <w:t>off</w:t>
+      </w:r>
+      <w:proofErr w:type="spellEnd"/>
+      <w:r>
+        <w:t>:</w:t>
+      </w:r>
+      <w:r>
+        <w:t xml:space="preserve"> Samodejno preveri, ali je spomin nameščen v napravi. Če je, javi napako.</w:t>
+      </w:r>
+    </w:p>
+    <w:p>
+      <w:pPr>
+        <w:pStyle w:val="ListParagraph"/>
+        <w:numPr>
+          <w:ilvl w:val="0"/>
+          <w:numId w:val="2"/>
+        </w:numPr>
+      </w:pPr>
+      <w:r>
+        <w:rPr>
+          <w:b/>
         </w:rPr>
         <w:t>Preveri tipke</w:t>
       </w:r>
@@ -792,8 +841,6 @@
       <w:r>
         <w:t xml:space="preserve"> </w:t>
       </w:r>
-      <w:bookmarkStart w:id="0" w:name="_GoBack"/>
-      <w:bookmarkEnd w:id="0"/>
     </w:p>
     <w:p/>
     <w:p>

</xml_diff>